<commit_message>
Documentație = Documentație + 1
</commit_message>
<xml_diff>
--- a/Documentatie.docx
+++ b/Documentatie.docx
@@ -343,16 +343,7 @@
           <w:szCs w:val="24"/>
           <w:lang w:val="ro-RO"/>
         </w:rPr>
-        <w:t>șu Elena-Denisa</w:t>
-      </w:r>
-      <w:r>
-        <w:rPr>
-          <w:rFonts w:cs="Times New Roman" w:ascii="Times New Roman" w:hAnsi="Times New Roman"/>
-          <w:sz w:val="24"/>
-          <w:szCs w:val="24"/>
-          <w:lang w:val="ro-RO"/>
-        </w:rPr>
-        <w:t>, 1308B</w:t>
+        <w:t>șu Elena-Denisa, 1308B</w:t>
       </w:r>
     </w:p>
     <w:p>
@@ -374,16 +365,7 @@
           <w:szCs w:val="24"/>
           <w:lang w:val="ro-RO"/>
         </w:rPr>
-        <w:t>Miron Alexandru</w:t>
-      </w:r>
-      <w:r>
-        <w:rPr>
-          <w:rFonts w:cs="Times New Roman" w:ascii="Times New Roman" w:hAnsi="Times New Roman"/>
-          <w:sz w:val="24"/>
-          <w:szCs w:val="24"/>
-          <w:lang w:val="ro-RO"/>
-        </w:rPr>
-        <w:t>, 1308B</w:t>
+        <w:t>Miron Alexandru, 1308B</w:t>
       </w:r>
     </w:p>
     <w:p>
@@ -483,7 +465,7 @@
       </w:pPr>
       <w:r>
         <w:rPr>
-          <w:rFonts w:eastAsia="Calibri" w:cs="Times New Roman" w:eastAsiaTheme="minorHAnsi" w:ascii="Times New Roman" w:hAnsi="Times New Roman"/>
+          <w:rFonts w:eastAsia="Calibri" w:cs="Times New Roman" w:ascii="Times New Roman" w:hAnsi="Times New Roman" w:eastAsiaTheme="minorHAnsi"/>
           <w:b/>
           <w:bCs/>
           <w:color w:val="auto"/>
@@ -519,6 +501,17 @@
         </w:rPr>
         <w:t>CoAP este un protocol de nivel de serviciu, folosit pentru comunicația eficientă între dispozitive cu resurse limitate, sau între dispozitive și internet. Protocolul are o structură simplă, overhead mic, și are suport pentru multicast.</w:t>
       </w:r>
+      <w:r>
+        <w:rPr>
+          <w:rFonts w:eastAsia="Calibri" w:cs="Times New Roman" w:ascii="Times New Roman" w:hAnsi="Times New Roman" w:eastAsiaTheme="minorHAnsi"/>
+          <w:color w:val="auto"/>
+          <w:kern w:val="0"/>
+          <w:sz w:val="24"/>
+          <w:szCs w:val="24"/>
+          <w:lang w:val="ro-RO" w:eastAsia="en-US" w:bidi="ar-SA"/>
+        </w:rPr>
+        <w:t xml:space="preserve"> Este un protocol util pentru comunicația machine-to-machine și Internet of Things (IoT).</w:t>
+      </w:r>
     </w:p>
     <w:p>
       <w:pPr>
@@ -562,25 +555,35 @@
         </w:rPr>
         <w:t xml:space="preserve">CoAP folosește datagrame UDP pentru mesaje, opțional folosind și DTLS pentru securitatea comunicațiilor. </w:t>
       </w:r>
-    </w:p>
-    <w:p>
-      <w:pPr>
-        <w:pStyle w:val="Normal"/>
-        <w:spacing w:lineRule="auto" w:line="240" w:before="0" w:after="240"/>
-        <w:rPr>
-          <w:rFonts w:ascii="Times New Roman" w:hAnsi="Times New Roman" w:cs="Times New Roman"/>
+      <w:r>
+        <w:rPr>
+          <w:rFonts w:cs="Times New Roman" w:ascii="Times New Roman" w:hAnsi="Times New Roman"/>
           <w:sz w:val="24"/>
           <w:szCs w:val="24"/>
           <w:shd w:fill="FFFFFF" w:val="clear"/>
-        </w:rPr>
-      </w:pPr>
-      <w:r>
-        <w:rPr>
-          <w:rFonts w:cs="Times New Roman" w:ascii="Times New Roman" w:hAnsi="Times New Roman"/>
+          <w:lang w:val="ro-RO"/>
+        </w:rPr>
+        <w:t>CoAP poate rula pe majoritatea dispozitivelor care au suport pentru UDP (sau ceva similar).</w:t>
+      </w:r>
+    </w:p>
+    <w:p>
+      <w:pPr>
+        <w:pStyle w:val="Normal"/>
+        <w:spacing w:lineRule="auto" w:line="240" w:before="0" w:after="240"/>
+        <w:rPr>
+          <w:rFonts w:ascii="Times New Roman" w:hAnsi="Times New Roman" w:cs="Times New Roman"/>
           <w:sz w:val="24"/>
           <w:szCs w:val="24"/>
           <w:shd w:fill="FFFFFF" w:val="clear"/>
         </w:rPr>
+      </w:pPr>
+      <w:r>
+        <w:rPr>
+          <w:rFonts w:cs="Times New Roman" w:ascii="Times New Roman" w:hAnsi="Times New Roman"/>
+          <w:sz w:val="24"/>
+          <w:szCs w:val="24"/>
+          <w:shd w:fill="FFFFFF" w:val="clear"/>
+        </w:rPr>
         <w:t xml:space="preserve">User Datagram Protocol (UDP) </w:t>
       </w:r>
       <w:r>
@@ -653,31 +656,66 @@
         </w:rPr>
         <w:t xml:space="preserve"> confirmabile și non-confirmabile, și răspunsuri de tip Acknowledgement și Reset. La recepționarea unei cereri confirmabile, serverul trebuie să răspundă cu un mesaj de tip Acknowledgement dacă a procesat cererea cu succes, sau Reset dacă nu.</w:t>
       </w:r>
-    </w:p>
-    <w:p>
-      <w:pPr>
-        <w:pStyle w:val="Normal"/>
-        <w:spacing w:lineRule="auto" w:line="240" w:before="0" w:after="240"/>
-        <w:jc w:val="center"/>
-        <w:rPr>
-          <w:rFonts w:ascii="Times New Roman" w:hAnsi="Times New Roman" w:cs="Times New Roman"/>
-          <w:b/>
-          <w:b/>
-          <w:bCs/>
-          <w:sz w:val="28"/>
-          <w:szCs w:val="28"/>
-          <w:lang w:val="ro-RO"/>
-        </w:rPr>
-      </w:pPr>
-      <w:r>
-        <w:rPr>
-          <w:rFonts w:cs="Times New Roman" w:ascii="Times New Roman" w:hAnsi="Times New Roman"/>
-          <w:b/>
-          <w:bCs/>
-          <w:sz w:val="28"/>
-          <w:szCs w:val="28"/>
-          <w:lang w:val="ro-RO"/>
-        </w:rPr>
+      <w:r>
+        <w:rPr>
+          <w:rFonts w:cs="Times New Roman" w:ascii="Times New Roman" w:hAnsi="Times New Roman"/>
+          <w:sz w:val="24"/>
+          <w:szCs w:val="24"/>
+          <w:lang w:val="ro-RO"/>
+        </w:rPr>
+        <w:t xml:space="preserve"> </w:t>
+      </w:r>
+      <w:r>
+        <w:rPr>
+          <w:rFonts w:eastAsia="Calibri" w:cs="Times New Roman" w:ascii="Times New Roman" w:hAnsi="Times New Roman" w:eastAsiaTheme="minorHAnsi"/>
+          <w:color w:val="auto"/>
+          <w:kern w:val="0"/>
+          <w:sz w:val="24"/>
+          <w:szCs w:val="24"/>
+          <w:lang w:val="ro-RO" w:eastAsia="en-US" w:bidi="ar-SA"/>
+        </w:rPr>
+        <w:t>CoAP folosește un</w:t>
+      </w:r>
+      <w:r>
+        <w:rPr>
+          <w:rFonts w:cs="Times New Roman" w:ascii="Times New Roman" w:hAnsi="Times New Roman"/>
+          <w:sz w:val="24"/>
+          <w:szCs w:val="24"/>
+          <w:lang w:val="ro-RO"/>
+        </w:rPr>
+        <w:t xml:space="preserve"> identificator de mesaj pentru detecția mesajelor duplicate și corelarea mesajelor cerere / răspuns, și definește o serie de opțiuni stocate în pachet într-un format compact pentru parametrizarea ușoară a comunicației.</w:t>
+      </w:r>
+    </w:p>
+    <w:p>
+      <w:pPr>
+        <w:pStyle w:val="Normal"/>
+        <w:spacing w:lineRule="auto" w:line="240" w:before="0" w:after="240"/>
+        <w:rPr>
+          <w:rFonts w:ascii="Times New Roman" w:hAnsi="Times New Roman" w:cs="Times New Roman"/>
+          <w:sz w:val="24"/>
+          <w:szCs w:val="24"/>
+          <w:lang w:val="ro-RO"/>
+        </w:rPr>
+      </w:pPr>
+      <w:r>
+        <w:rPr>
+          <w:rFonts w:cs="Times New Roman" w:ascii="Times New Roman" w:hAnsi="Times New Roman"/>
+          <w:sz w:val="24"/>
+          <w:szCs w:val="24"/>
+          <w:lang w:val="ro-RO"/>
+        </w:rPr>
+        <w:t xml:space="preserve">CoAP are suport pentru Proxy </w:t>
+      </w:r>
+      <w:r>
+        <w:rPr>
+          <w:rFonts w:eastAsia="Calibri" w:cs="Times New Roman" w:ascii="Times New Roman" w:hAnsi="Times New Roman" w:eastAsiaTheme="minorHAnsi"/>
+          <w:color w:val="auto"/>
+          <w:kern w:val="0"/>
+          <w:sz w:val="24"/>
+          <w:szCs w:val="24"/>
+          <w:lang w:val="ro-RO" w:eastAsia="en-US" w:bidi="ar-SA"/>
+        </w:rPr>
+        <w:t>și operațiuni de caching prin intermediul unor opțiuni ca Proxy-Uri, Proxy-Scheme, Max-Age, ETag, etc.</w:t>
       </w:r>
       <w:r>
         <w:br w:type="page"/>
@@ -847,7 +885,33 @@
           <w:szCs w:val="24"/>
           <w:lang w:val="ro-RO" w:eastAsia="en-US" w:bidi="ar-SA"/>
         </w:rPr>
-        <w:t>. Alte valori ale acestui câmp sunt rezervate pentru a indica versiuni noi CoAP</w:t>
+        <w:t>. Alte valori ale acestui câmp sunt rezervate</w:t>
+      </w:r>
+      <w:r>
+        <w:rPr>
+          <w:rFonts w:eastAsia="Calibri" w:cs="Times New Roman" w:ascii="Times New Roman" w:hAnsi="Times New Roman" w:eastAsiaTheme="minorHAnsi"/>
+          <w:b w:val="false"/>
+          <w:bCs w:val="false"/>
+          <w:color w:val="auto"/>
+          <w:kern w:val="0"/>
+          <w:sz w:val="24"/>
+          <w:szCs w:val="24"/>
+          <w:lang w:val="ro-RO" w:eastAsia="en-US" w:bidi="ar-SA"/>
+        </w:rPr>
+        <w:t xml:space="preserve"> pentru versiuni</w:t>
+      </w:r>
+      <w:r>
+        <w:rPr>
+          <w:rFonts w:eastAsia="Calibri" w:cs="Times New Roman" w:ascii="Times New Roman" w:hAnsi="Times New Roman" w:eastAsiaTheme="minorHAnsi"/>
+          <w:b w:val="false"/>
+          <w:bCs w:val="false"/>
+          <w:color w:val="auto"/>
+          <w:kern w:val="0"/>
+          <w:sz w:val="24"/>
+          <w:szCs w:val="24"/>
+          <w:lang w:val="ro-RO" w:eastAsia="en-US" w:bidi="ar-SA"/>
+        </w:rPr>
+        <w:t xml:space="preserve"> noi CoAP</w:t>
       </w:r>
     </w:p>
     <w:p>
@@ -920,6 +984,17 @@
         </w:rPr>
         <w:t>00 - Pachet confirmabil</w:t>
       </w:r>
+      <w:r>
+        <w:rPr>
+          <w:rFonts w:cs="Times New Roman" w:ascii="Times New Roman" w:hAnsi="Times New Roman"/>
+          <w:b w:val="false"/>
+          <w:bCs w:val="false"/>
+          <w:sz w:val="24"/>
+          <w:szCs w:val="24"/>
+          <w:lang w:val="ro-RO"/>
+        </w:rPr>
+        <w:t xml:space="preserve"> - Destinatarul trebuie să confirme recepționarea mesajului prin ACK sau RESET</w:t>
+      </w:r>
     </w:p>
     <w:p>
       <w:pPr>
@@ -950,6 +1025,17 @@
         </w:rPr>
         <w:t>01 - Pachet non-confirmabil</w:t>
       </w:r>
+      <w:r>
+        <w:rPr>
+          <w:rFonts w:cs="Times New Roman" w:ascii="Times New Roman" w:hAnsi="Times New Roman"/>
+          <w:b w:val="false"/>
+          <w:bCs w:val="false"/>
+          <w:sz w:val="24"/>
+          <w:szCs w:val="24"/>
+          <w:lang w:val="ro-RO"/>
+        </w:rPr>
+        <w:t xml:space="preserve"> - Nu este necesară confirmarea, însă destinatarul poate răspunde cu un pachet confirmabil sau non-confirmabil</w:t>
+      </w:r>
     </w:p>
     <w:p>
       <w:pPr>
@@ -980,6 +1066,17 @@
         </w:rPr>
         <w:t>10 - Pachet de tip Acknowledgement</w:t>
       </w:r>
+      <w:r>
+        <w:rPr>
+          <w:rFonts w:cs="Times New Roman" w:ascii="Times New Roman" w:hAnsi="Times New Roman"/>
+          <w:b w:val="false"/>
+          <w:bCs w:val="false"/>
+          <w:sz w:val="24"/>
+          <w:szCs w:val="24"/>
+          <w:lang w:val="ro-RO"/>
+        </w:rPr>
+        <w:t xml:space="preserve"> - Indică recepționarea cu succes a mesajului</w:t>
+      </w:r>
     </w:p>
     <w:p>
       <w:pPr>
@@ -1010,6 +1107,30 @@
         </w:rPr>
         <w:t>11 - Pachet de tip Reset</w:t>
       </w:r>
+      <w:r>
+        <w:rPr>
+          <w:rFonts w:cs="Times New Roman" w:ascii="Times New Roman" w:hAnsi="Times New Roman"/>
+          <w:b w:val="false"/>
+          <w:bCs w:val="false"/>
+          <w:sz w:val="24"/>
+          <w:szCs w:val="24"/>
+          <w:lang w:val="ro-RO"/>
+        </w:rPr>
+        <w:t xml:space="preserve"> - Indică recepționarea </w:t>
+      </w:r>
+      <w:r>
+        <w:rPr>
+          <w:rFonts w:eastAsia="Calibri" w:cs="Times New Roman" w:ascii="Times New Roman" w:hAnsi="Times New Roman" w:eastAsiaTheme="minorHAnsi"/>
+          <w:b w:val="false"/>
+          <w:bCs w:val="false"/>
+          <w:color w:val="auto"/>
+          <w:kern w:val="0"/>
+          <w:sz w:val="24"/>
+          <w:szCs w:val="24"/>
+          <w:lang w:val="ro-RO" w:eastAsia="en-US" w:bidi="ar-SA"/>
+        </w:rPr>
+        <w:t>unui mesaj a cărui parsare a eșuat</w:t>
+      </w:r>
     </w:p>
     <w:p>
       <w:pPr>
@@ -1103,7 +1224,33 @@
           <w:szCs w:val="24"/>
           <w:lang w:val="ro-RO" w:eastAsia="en-US" w:bidi="ar-SA"/>
         </w:rPr>
-        <w:t>. Primii trei biți indică clasa mesajului, iar ultimii trei indică codul (spre exemplu, 0.01 reprezintă requestul GET)</w:t>
+        <w:t xml:space="preserve">. Primii trei biți indică clasa mesajului, iar ultimii </w:t>
+      </w:r>
+      <w:r>
+        <w:rPr>
+          <w:rFonts w:eastAsia="Calibri" w:cs="Times New Roman" w:ascii="Times New Roman" w:hAnsi="Times New Roman" w:eastAsiaTheme="minorHAnsi"/>
+          <w:b w:val="false"/>
+          <w:bCs w:val="false"/>
+          <w:color w:val="auto"/>
+          <w:kern w:val="0"/>
+          <w:sz w:val="24"/>
+          <w:szCs w:val="24"/>
+          <w:lang w:val="ro-RO" w:eastAsia="en-US" w:bidi="ar-SA"/>
+        </w:rPr>
+        <w:t>cinci</w:t>
+      </w:r>
+      <w:r>
+        <w:rPr>
+          <w:rFonts w:eastAsia="Calibri" w:cs="Times New Roman" w:ascii="Times New Roman" w:hAnsi="Times New Roman" w:eastAsiaTheme="minorHAnsi"/>
+          <w:b w:val="false"/>
+          <w:bCs w:val="false"/>
+          <w:color w:val="auto"/>
+          <w:kern w:val="0"/>
+          <w:sz w:val="24"/>
+          <w:szCs w:val="24"/>
+          <w:lang w:val="ro-RO" w:eastAsia="en-US" w:bidi="ar-SA"/>
+        </w:rPr>
+        <w:t xml:space="preserve"> indică codul (spre exemplu, 0.01 reprezintă requestul GET)</w:t>
       </w:r>
     </w:p>
     <w:p>
@@ -1157,8 +1304,23 @@
           <w:szCs w:val="24"/>
           <w:lang w:val="ro-RO" w:eastAsia="en-US" w:bidi="ar-SA"/>
         </w:rPr>
-        <w:t xml:space="preserve"> detecția mesajelor duplicate și corelarea mesajelor Acknowledgement / Reset la mesajele Confirmabile / Non-confirmabile</w:t>
-      </w:r>
+        <w:t xml:space="preserve"> detecția mesajelor duplicate și corelarea mesajelor Acknowledgement / Reset la mesajele Confirmabile / Non-confirmabile.</w:t>
+      </w:r>
+    </w:p>
+    <w:p>
+      <w:pPr>
+        <w:pStyle w:val="Normal"/>
+        <w:spacing w:lineRule="auto" w:line="240" w:before="0" w:after="240"/>
+        <w:rPr>
+          <w:rFonts w:ascii="Times New Roman" w:hAnsi="Times New Roman" w:cs="Times New Roman"/>
+          <w:b w:val="false"/>
+          <w:b w:val="false"/>
+          <w:bCs w:val="false"/>
+          <w:sz w:val="24"/>
+          <w:szCs w:val="24"/>
+          <w:lang w:val="ro-RO"/>
+        </w:rPr>
+      </w:pPr>
       <w:r>
         <w:rPr>
           <w:rFonts w:eastAsia="Calibri" w:cs="Times New Roman" w:ascii="Times New Roman" w:hAnsi="Times New Roman" w:eastAsiaTheme="minorHAnsi"/>
@@ -1170,61 +1332,7 @@
           <w:szCs w:val="24"/>
           <w:lang w:val="ro-RO" w:eastAsia="en-US" w:bidi="ar-SA"/>
         </w:rPr>
-        <w:t>.</w:t>
-      </w:r>
-    </w:p>
-    <w:p>
-      <w:pPr>
-        <w:pStyle w:val="Normal"/>
-        <w:spacing w:lineRule="auto" w:line="240" w:before="0" w:after="240"/>
-        <w:rPr>
-          <w:rFonts w:ascii="Times New Roman" w:hAnsi="Times New Roman" w:cs="Times New Roman"/>
-          <w:b w:val="false"/>
-          <w:b w:val="false"/>
-          <w:bCs w:val="false"/>
-          <w:sz w:val="24"/>
-          <w:szCs w:val="24"/>
-          <w:lang w:val="ro-RO"/>
-        </w:rPr>
-      </w:pPr>
-      <w:r>
-        <w:rPr>
-          <w:rFonts w:eastAsia="Calibri" w:cs="Times New Roman" w:ascii="Times New Roman" w:hAnsi="Times New Roman" w:eastAsiaTheme="minorHAnsi"/>
-          <w:b w:val="false"/>
-          <w:bCs w:val="false"/>
-          <w:color w:val="auto"/>
-          <w:kern w:val="0"/>
-          <w:sz w:val="24"/>
-          <w:szCs w:val="24"/>
-          <w:lang w:val="ro-RO" w:eastAsia="en-US" w:bidi="ar-SA"/>
-        </w:rPr>
-        <w:t xml:space="preserve">Ulterior, mesajul </w:t>
-      </w:r>
-      <w:r>
-        <w:rPr>
-          <w:rFonts w:eastAsia="Calibri" w:cs="Times New Roman" w:ascii="Times New Roman" w:hAnsi="Times New Roman" w:eastAsiaTheme="minorHAnsi"/>
-          <w:b w:val="false"/>
-          <w:bCs w:val="false"/>
-          <w:color w:val="auto"/>
-          <w:kern w:val="0"/>
-          <w:sz w:val="24"/>
-          <w:szCs w:val="24"/>
-          <w:lang w:val="ro-RO" w:eastAsia="en-US" w:bidi="ar-SA"/>
-        </w:rPr>
-        <w:t>poate conține</w:t>
-      </w:r>
-      <w:r>
-        <w:rPr>
-          <w:rFonts w:eastAsia="Calibri" w:cs="Times New Roman" w:ascii="Times New Roman" w:hAnsi="Times New Roman" w:eastAsiaTheme="minorHAnsi"/>
-          <w:b w:val="false"/>
-          <w:bCs w:val="false"/>
-          <w:color w:val="auto"/>
-          <w:kern w:val="0"/>
-          <w:sz w:val="24"/>
-          <w:szCs w:val="24"/>
-          <w:lang w:val="ro-RO" w:eastAsia="en-US" w:bidi="ar-SA"/>
-        </w:rPr>
-        <w:t xml:space="preserve"> următoarele câmpuri, cu o lungime variabilă:</w:t>
+        <w:t>Ulterior, mesajul poate conține următoarele câmpuri, cu o lungime variabilă:</w:t>
       </w:r>
     </w:p>
     <w:p>
@@ -1269,33 +1377,7 @@
           <w:szCs w:val="24"/>
           <w:lang w:val="ro-RO" w:eastAsia="en-US" w:bidi="ar-SA"/>
         </w:rPr>
-        <w:t xml:space="preserve"> - are lungimea în octeți egală cu Token Length. Tokenul reprezintă o valoare generată de client ce trebuie să </w:t>
-      </w:r>
-      <w:r>
-        <w:rPr>
-          <w:rFonts w:eastAsia="Calibri" w:cs="Times New Roman" w:ascii="Times New Roman" w:hAnsi="Times New Roman" w:eastAsiaTheme="minorHAnsi"/>
-          <w:b w:val="false"/>
-          <w:bCs w:val="false"/>
-          <w:color w:val="auto"/>
-          <w:kern w:val="0"/>
-          <w:sz w:val="24"/>
-          <w:szCs w:val="24"/>
-          <w:lang w:val="ro-RO" w:eastAsia="en-US" w:bidi="ar-SA"/>
-        </w:rPr>
-        <w:t>se regăsească</w:t>
-      </w:r>
-      <w:r>
-        <w:rPr>
-          <w:rFonts w:eastAsia="Calibri" w:cs="Times New Roman" w:ascii="Times New Roman" w:hAnsi="Times New Roman" w:eastAsiaTheme="minorHAnsi"/>
-          <w:b w:val="false"/>
-          <w:bCs w:val="false"/>
-          <w:color w:val="auto"/>
-          <w:kern w:val="0"/>
-          <w:sz w:val="24"/>
-          <w:szCs w:val="24"/>
-          <w:lang w:val="ro-RO" w:eastAsia="en-US" w:bidi="ar-SA"/>
-        </w:rPr>
-        <w:t xml:space="preserve"> fără modificări în răspunsurile serverului. Tokenul poate fi folosit pentru stabilirea contextului sau stării unui mesaj</w:t>
+        <w:t xml:space="preserve"> - are lungimea în octeți egală cu Token Length. Tokenul reprezintă o valoare generată de client ce trebuie să se regăsească fără modificări în răspunsurile serverului. Tokenul poate fi folosit pentru stabilirea contextului sau stării unui mesaj</w:t>
       </w:r>
     </w:p>
     <w:p>
@@ -1340,20 +1422,7 @@
           <w:szCs w:val="24"/>
           <w:lang w:val="ro-RO" w:eastAsia="en-US" w:bidi="ar-SA"/>
         </w:rPr>
-        <w:t xml:space="preserve"> </w:t>
-      </w:r>
-      <w:r>
-        <w:rPr>
-          <w:rFonts w:eastAsia="Calibri" w:cs="Times New Roman" w:ascii="Times New Roman" w:hAnsi="Times New Roman" w:eastAsiaTheme="minorHAnsi"/>
-          <w:b w:val="false"/>
-          <w:bCs w:val="false"/>
-          <w:color w:val="auto"/>
-          <w:kern w:val="0"/>
-          <w:sz w:val="24"/>
-          <w:szCs w:val="24"/>
-          <w:lang w:val="ro-RO" w:eastAsia="en-US" w:bidi="ar-SA"/>
-        </w:rPr>
-        <w:t>- stochează un șir de opțiuni într-un format compact, bazat pe reprezentări variabile în lungime a identificatorului opțiunii și a lungimii în octeți.</w:t>
+        <w:t xml:space="preserve"> - stochează un șir de opțiuni într-un format compact, bazat pe reprezentări variabile în lungime a identificatorului opțiunii și a lungimii în octeți.</w:t>
       </w:r>
     </w:p>
     <w:p>
@@ -1416,7 +1485,14 @@
         </w:rPr>
       </w:pPr>
       <w:r>
-        <w:rPr/>
+        <w:rPr>
+          <w:rFonts w:cs="Times New Roman" w:ascii="Times New Roman" w:hAnsi="Times New Roman"/>
+          <w:b/>
+          <w:bCs/>
+          <w:sz w:val="24"/>
+          <w:szCs w:val="24"/>
+          <w:lang w:val="ro-RO"/>
+        </w:rPr>
       </w:r>
     </w:p>
     <w:p>
@@ -1569,52 +1645,7 @@
           <w:szCs w:val="22"/>
           <w:lang w:val="ro-RO" w:eastAsia="en-US" w:bidi="ar-SA"/>
         </w:rPr>
-        <w:t xml:space="preserve">IDul opțiunii curente se calculează ca o sumă între </w:t>
-      </w:r>
-      <w:r>
-        <w:rPr>
-          <w:rFonts w:eastAsia="Calibri" w:cs="" w:cstheme="minorBidi" w:eastAsiaTheme="minorHAnsi"/>
-          <w:b w:val="false"/>
-          <w:bCs w:val="false"/>
-          <w:i w:val="false"/>
-          <w:iCs w:val="false"/>
-          <w:color w:val="auto"/>
-          <w:kern w:val="0"/>
-          <w:sz w:val="22"/>
-          <w:szCs w:val="22"/>
-          <w:lang w:val="ro-RO" w:eastAsia="en-US" w:bidi="ar-SA"/>
-        </w:rPr>
-        <w:t>IDul opțiunii</w:t>
-      </w:r>
-      <w:r>
-        <w:rPr>
-          <w:rFonts w:eastAsia="Calibri" w:cs="" w:cstheme="minorBidi" w:eastAsiaTheme="minorHAnsi"/>
-          <w:b w:val="false"/>
-          <w:bCs w:val="false"/>
-          <w:i w:val="false"/>
-          <w:iCs w:val="false"/>
-          <w:color w:val="auto"/>
-          <w:kern w:val="0"/>
-          <w:sz w:val="22"/>
-          <w:szCs w:val="22"/>
-          <w:lang w:val="ro-RO" w:eastAsia="en-US" w:bidi="ar-SA"/>
-        </w:rPr>
-        <w:t xml:space="preserve"> precedent</w:t>
-      </w:r>
-      <w:r>
-        <w:rPr>
-          <w:rFonts w:eastAsia="Calibri" w:cs="" w:cstheme="minorBidi" w:eastAsiaTheme="minorHAnsi"/>
-          <w:b w:val="false"/>
-          <w:bCs w:val="false"/>
-          <w:i w:val="false"/>
-          <w:iCs w:val="false"/>
-          <w:color w:val="auto"/>
-          <w:kern w:val="0"/>
-          <w:sz w:val="22"/>
-          <w:szCs w:val="22"/>
-          <w:lang w:val="ro-RO" w:eastAsia="en-US" w:bidi="ar-SA"/>
-        </w:rPr>
-        <w:t>e, și valoarea delta calculată curent.</w:t>
+        <w:t>IDul opțiunii curente se calculează ca o sumă între IDul opțiunii precedente, și valoarea delta calculată curent.</w:t>
       </w:r>
     </w:p>
     <w:p>
@@ -1804,17 +1835,32 @@
           <w:szCs w:val="22"/>
           <w:lang w:val="ro-RO" w:eastAsia="en-US" w:bidi="ar-SA"/>
         </w:rPr>
-        <w:t xml:space="preserve">Similar </w:t>
-      </w:r>
-      <w:r>
+        <w:t>Similar se procedează și pentru Option Length.</w:t>
+      </w:r>
+    </w:p>
+    <w:p>
+      <w:pPr>
+        <w:pStyle w:val="Normal"/>
+        <w:spacing w:lineRule="auto" w:line="240" w:before="0" w:after="240"/>
+        <w:rPr>
+          <w:b w:val="false"/>
+          <w:b w:val="false"/>
+          <w:bCs w:val="false"/>
+          <w:i w:val="false"/>
+          <w:i w:val="false"/>
+          <w:iCs w:val="false"/>
+        </w:rPr>
+      </w:pPr>
+      <w:r>
+        <w:rPr/>
         <w:drawing>
           <wp:anchor behindDoc="0" distT="0" distB="0" distL="0" distR="0" simplePos="0" locked="0" layoutInCell="0" allowOverlap="1" relativeHeight="4">
             <wp:simplePos x="0" y="0"/>
             <wp:positionH relativeFrom="column">
-              <wp:posOffset>468630</wp:posOffset>
+              <wp:align>center</wp:align>
             </wp:positionH>
             <wp:positionV relativeFrom="paragraph">
-              <wp:posOffset>458470</wp:posOffset>
+              <wp:posOffset>154305</wp:posOffset>
             </wp:positionV>
             <wp:extent cx="4769485" cy="2321560"/>
             <wp:effectExtent l="0" t="0" r="0" b="0"/>
@@ -1853,21 +1899,6 @@
           </wp:anchor>
         </w:drawing>
       </w:r>
-      <w:r>
-        <w:rPr>
-          <w:rFonts w:eastAsia="Calibri" w:cs="" w:cstheme="minorBidi" w:eastAsiaTheme="minorHAnsi"/>
-          <w:b w:val="false"/>
-          <w:bCs w:val="false"/>
-          <w:i w:val="false"/>
-          <w:iCs w:val="false"/>
-          <w:color w:val="auto"/>
-          <w:kern w:val="0"/>
-          <w:sz w:val="22"/>
-          <w:szCs w:val="22"/>
-          <w:lang w:val="ro-RO" w:eastAsia="en-US" w:bidi="ar-SA"/>
-        </w:rPr>
-        <w:t>se procedează și pentru Option Length.</w:t>
-      </w:r>
     </w:p>
     <w:p>
       <w:pPr>
@@ -2175,7 +2206,52 @@
           <w:szCs w:val="22"/>
           <w:lang w:val="ro-RO" w:eastAsia="en-US" w:bidi="ar-SA"/>
         </w:rPr>
-        <w:t>Location-Path Location-Query ...</w:t>
+        <w:t>Location-Path</w:t>
+      </w:r>
+      <w:r>
+        <w:rPr>
+          <w:rFonts w:eastAsia="Calibri" w:cs="" w:cstheme="minorBidi" w:eastAsiaTheme="minorHAnsi"/>
+          <w:b w:val="false"/>
+          <w:bCs w:val="false"/>
+          <w:i w:val="false"/>
+          <w:iCs w:val="false"/>
+          <w:color w:val="auto"/>
+          <w:kern w:val="0"/>
+          <w:sz w:val="22"/>
+          <w:szCs w:val="22"/>
+          <w:lang w:val="ro-RO" w:eastAsia="en-US" w:bidi="ar-SA"/>
+        </w:rPr>
+        <w:t xml:space="preserve"> și</w:t>
+      </w:r>
+      <w:r>
+        <w:rPr>
+          <w:rFonts w:eastAsia="Calibri" w:cs="" w:cstheme="minorBidi" w:eastAsiaTheme="minorHAnsi"/>
+          <w:b w:val="false"/>
+          <w:bCs w:val="false"/>
+          <w:i w:val="false"/>
+          <w:iCs w:val="false"/>
+          <w:color w:val="auto"/>
+          <w:kern w:val="0"/>
+          <w:sz w:val="22"/>
+          <w:szCs w:val="22"/>
+          <w:lang w:val="ro-RO" w:eastAsia="en-US" w:bidi="ar-SA"/>
+        </w:rPr>
+        <w:t xml:space="preserve"> Location-Query </w:t>
+      </w:r>
+      <w:r>
+        <w:rPr>
+          <w:rFonts w:eastAsia="Calibri" w:cs="" w:cstheme="minorBidi" w:eastAsiaTheme="minorHAnsi"/>
+          <w:b w:val="false"/>
+          <w:bCs w:val="false"/>
+          <w:i w:val="false"/>
+          <w:iCs w:val="false"/>
+          <w:color w:val="auto"/>
+          <w:kern w:val="0"/>
+          <w:sz w:val="22"/>
+          <w:szCs w:val="22"/>
+          <w:lang w:val="ro-RO" w:eastAsia="en-US" w:bidi="ar-SA"/>
+        </w:rPr>
+        <w:t>sunt folosite în mesajele de răspuns pentru a indica unde a fost creată o resursă în urma unor operațiuni de tip POST</w:t>
       </w:r>
     </w:p>
     <w:p>
@@ -2282,6 +2358,113 @@
         <w:pStyle w:val="Normal"/>
         <w:spacing w:lineRule="auto" w:line="240" w:before="0" w:after="240"/>
         <w:rPr>
+          <w:b w:val="false"/>
+          <w:b w:val="false"/>
+          <w:bCs w:val="false"/>
+          <w:i w:val="false"/>
+          <w:i w:val="false"/>
+          <w:iCs w:val="false"/>
+        </w:rPr>
+      </w:pPr>
+      <w:r>
+        <w:rPr>
+          <w:rFonts w:eastAsia="Calibri" w:cs="" w:cstheme="minorBidi" w:eastAsiaTheme="minorHAnsi"/>
+          <w:b w:val="false"/>
+          <w:bCs w:val="false"/>
+          <w:i w:val="false"/>
+          <w:iCs w:val="false"/>
+          <w:color w:val="auto"/>
+          <w:kern w:val="0"/>
+          <w:sz w:val="22"/>
+          <w:szCs w:val="22"/>
+          <w:lang w:val="ro-RO" w:eastAsia="en-US" w:bidi="ar-SA"/>
+        </w:rPr>
+        <w:t>Opțiunile sunt de mai multe tipuri:</w:t>
+      </w:r>
+    </w:p>
+    <w:p>
+      <w:pPr>
+        <w:pStyle w:val="Normal"/>
+        <w:numPr>
+          <w:ilvl w:val="0"/>
+          <w:numId w:val="7"/>
+        </w:numPr>
+        <w:spacing w:lineRule="auto" w:line="240" w:before="0" w:after="240"/>
+        <w:rPr>
+          <w:lang w:val="ro-RO"/>
+        </w:rPr>
+      </w:pPr>
+      <w:r>
+        <w:rPr>
+          <w:lang w:val="ro-RO"/>
+        </w:rPr>
+        <w:t xml:space="preserve">Critical / Elective - </w:t>
+      </w:r>
+      <w:r>
+        <w:rPr>
+          <w:rFonts w:eastAsia="Calibri" w:cs="" w:cstheme="minorBidi" w:eastAsiaTheme="minorHAnsi"/>
+          <w:color w:val="auto"/>
+          <w:kern w:val="0"/>
+          <w:sz w:val="22"/>
+          <w:szCs w:val="22"/>
+          <w:lang w:val="ro-RO" w:eastAsia="en-US" w:bidi="ar-SA"/>
+        </w:rPr>
+        <w:t>definește comportamentul pentru opțiuni nerecunoscute. Pentru cele de tip ”Critical” serverul va răspunde cu un mesaj de tip ”Bad Option”, iar clientul va respinge mesajul cu opțiunea nerecunoscută. Opțiunile nerecunoscute de tip ”Elective” vor fi ignorate silențios</w:t>
+      </w:r>
+    </w:p>
+    <w:p>
+      <w:pPr>
+        <w:pStyle w:val="Normal"/>
+        <w:numPr>
+          <w:ilvl w:val="0"/>
+          <w:numId w:val="7"/>
+        </w:numPr>
+        <w:spacing w:lineRule="auto" w:line="240" w:before="0" w:after="240"/>
+        <w:rPr>
+          <w:lang w:val="ro-RO"/>
+        </w:rPr>
+      </w:pPr>
+      <w:r>
+        <w:rPr>
+          <w:rFonts w:eastAsia="Calibri" w:cs="" w:cstheme="minorBidi" w:eastAsiaTheme="minorHAnsi"/>
+          <w:color w:val="auto"/>
+          <w:kern w:val="0"/>
+          <w:sz w:val="22"/>
+          <w:szCs w:val="22"/>
+          <w:lang w:val="ro-RO" w:eastAsia="en-US" w:bidi="ar-SA"/>
+        </w:rPr>
+        <w:t>Proxy Unsafe / Safe-to-Forward - definește comportamentul pentru opțiuni nerecunoscute, însă în cadrul tratării de către un Proxy-Scheme</w:t>
+      </w:r>
+    </w:p>
+    <w:p>
+      <w:pPr>
+        <w:pStyle w:val="Normal"/>
+        <w:numPr>
+          <w:ilvl w:val="0"/>
+          <w:numId w:val="7"/>
+        </w:numPr>
+        <w:spacing w:lineRule="auto" w:line="240" w:before="0" w:after="240"/>
+        <w:rPr>
+          <w:lang w:val="ro-RO"/>
+        </w:rPr>
+      </w:pPr>
+      <w:r>
+        <w:rPr>
+          <w:rFonts w:eastAsia="Calibri" w:cs="" w:cstheme="minorBidi" w:eastAsiaTheme="minorHAnsi"/>
+          <w:color w:val="auto"/>
+          <w:kern w:val="0"/>
+          <w:sz w:val="22"/>
+          <w:szCs w:val="22"/>
+          <w:lang w:val="ro-RO" w:eastAsia="en-US" w:bidi="ar-SA"/>
+        </w:rPr>
+        <w:t>NoCacheKey - este de asemenea folosit de către Proxy</w:t>
+      </w:r>
+    </w:p>
+    <w:p>
+      <w:pPr>
+        <w:pStyle w:val="Normal"/>
+        <w:spacing w:lineRule="auto" w:line="240" w:before="0" w:after="240"/>
+        <w:rPr>
           <w:b/>
           <w:b/>
           <w:bCs/>
@@ -2323,7 +2506,20 @@
           <w:szCs w:val="22"/>
           <w:lang w:val="en-US" w:eastAsia="en-US" w:bidi="ar-SA"/>
         </w:rPr>
-        <w:t xml:space="preserve">de obicei conține reprezentarea unor resurse. În cazul requesturilor de tip POST, PUT, Payload ar conține reprezentarea resursei ce trebuie creată sau modificată. În cazul răspunsurilor la cereri de tip GET, serverul </w:t>
+        <w:t>de obicei conține reprezentarea unor resurse. În cazul requesturilor de tip POST, PUT, Payload ar conține reprezentarea resursei ce trebuie creată sau modificată. În cazul răspunsurilor la cereri de tip GET, serverul va stoca reprezentarea resursei existente, sau în cazul la POST, PUT, reprezentarea resursei modificate</w:t>
+      </w:r>
+      <w:r>
+        <w:rPr>
+          <w:rFonts w:eastAsia="Calibri" w:cs="" w:cstheme="minorBidi" w:eastAsiaTheme="minorHAnsi"/>
+          <w:b w:val="false"/>
+          <w:bCs w:val="false"/>
+          <w:color w:val="auto"/>
+          <w:kern w:val="0"/>
+          <w:sz w:val="22"/>
+          <w:szCs w:val="22"/>
+          <w:lang w:val="ro-RO" w:eastAsia="en-US" w:bidi="ar-SA"/>
+        </w:rPr>
+        <w:t xml:space="preserve"> sau a operației făcute</w:t>
       </w:r>
       <w:r>
         <w:rPr>
@@ -2336,21 +2532,19 @@
           <w:szCs w:val="22"/>
           <w:lang w:val="en-US" w:eastAsia="en-US" w:bidi="ar-SA"/>
         </w:rPr>
-        <w:t>va stoca reprezentarea resursei existente, sau în cazul la POST, PUT, reprezentarea resursei modificate</w:t>
-      </w:r>
-      <w:r>
-        <w:rPr>
-          <w:rFonts w:eastAsia="Calibri" w:cs="" w:cstheme="minorBidi" w:eastAsiaTheme="minorHAnsi"/>
-          <w:b w:val="false"/>
-          <w:bCs w:val="false"/>
-          <w:color w:val="auto"/>
-          <w:kern w:val="0"/>
-          <w:sz w:val="22"/>
-          <w:szCs w:val="22"/>
-          <w:lang w:val="ro-RO" w:eastAsia="en-US" w:bidi="ar-SA"/>
-        </w:rPr>
-        <w:t xml:space="preserve"> sau a operației făcute</w:t>
-      </w:r>
+        <w:t>.</w:t>
+      </w:r>
+    </w:p>
+    <w:p>
+      <w:pPr>
+        <w:pStyle w:val="Normal"/>
+        <w:spacing w:lineRule="auto" w:line="240" w:before="0" w:after="240"/>
+        <w:rPr>
+          <w:b w:val="false"/>
+          <w:b w:val="false"/>
+          <w:bCs w:val="false"/>
+        </w:rPr>
+      </w:pPr>
       <w:r>
         <w:rPr>
           <w:rFonts w:eastAsia="Calibri" w:cs="" w:cstheme="minorBidi" w:eastAsiaTheme="minorHAnsi"/>
@@ -2362,19 +2556,8 @@
           <w:szCs w:val="22"/>
           <w:lang w:val="en-US" w:eastAsia="en-US" w:bidi="ar-SA"/>
         </w:rPr>
-        <w:t>.</w:t>
-      </w:r>
-    </w:p>
-    <w:p>
-      <w:pPr>
-        <w:pStyle w:val="Normal"/>
-        <w:spacing w:lineRule="auto" w:line="240" w:before="0" w:after="240"/>
-        <w:rPr>
-          <w:b w:val="false"/>
-          <w:b w:val="false"/>
-          <w:bCs w:val="false"/>
-        </w:rPr>
-      </w:pPr>
+        <w:t>În cazul mesajelor de tip Client Error / Server Error, Payload va conține un șir de caractere în format UTF-8, ce ar explica cauza apariției erorii într-un format ușor de înțeles (spre exemplu, ”The server was unable to complete the request due to an operation timeout”).</w:t>
+      </w:r>
       <w:r>
         <w:rPr>
           <w:rFonts w:eastAsia="Calibri" w:cs="" w:cstheme="minorBidi" w:eastAsiaTheme="minorHAnsi"/>
@@ -2384,9 +2567,9 @@
           <w:kern w:val="0"/>
           <w:sz w:val="22"/>
           <w:szCs w:val="22"/>
-          <w:lang w:val="en-US" w:eastAsia="en-US" w:bidi="ar-SA"/>
-        </w:rPr>
-        <w:t>În cazul mesajelor de tip Client Error / Server Error, Payload va conține un șir de caractere în format UTF-8, ce ar explica cauza apariției erorii într-un format ușor de înțeles (spre exemplu, ”The server was unable to complete the request due to an operation timeout”).</w:t>
+          <w:lang w:val="ro-RO" w:eastAsia="en-US" w:bidi="ar-SA"/>
+        </w:rPr>
+        <w:t xml:space="preserve"> Aceste mesaje sunt folosite pentru depanarea erorilor.</w:t>
       </w:r>
     </w:p>
     <w:p>
@@ -2411,30 +2594,281 @@
           <w:szCs w:val="22"/>
           <w:lang w:val="ro-RO" w:eastAsia="en-US" w:bidi="ar-SA"/>
         </w:rPr>
-        <w:t>Unele tipuri de mesaje nu pot conține Payload-uri, iar serverul / clientul trebuie să trateze apariți lui drept o eroare.</w:t>
-      </w:r>
-    </w:p>
-    <w:p>
-      <w:pPr>
-        <w:pStyle w:val="Normal"/>
-        <w:spacing w:lineRule="auto" w:line="240" w:before="0" w:after="240"/>
-        <w:rPr>
-          <w:rFonts w:ascii="Times New Roman" w:hAnsi="Times New Roman" w:cs="Times New Roman"/>
+        <w:t>Unele tipuri de mesaje nu pot conține Payload-uri, iar serverul / clientul trebuie să trateze apariți</w:t>
+      </w:r>
+      <w:r>
+        <w:rPr>
+          <w:rFonts w:eastAsia="Calibri" w:cs="" w:cstheme="minorBidi" w:eastAsiaTheme="minorHAnsi"/>
+          <w:b w:val="false"/>
+          <w:bCs w:val="false"/>
+          <w:color w:val="auto"/>
+          <w:kern w:val="0"/>
+          <w:sz w:val="22"/>
+          <w:szCs w:val="22"/>
+          <w:lang w:val="ro-RO" w:eastAsia="en-US" w:bidi="ar-SA"/>
+        </w:rPr>
+        <w:t>a</w:t>
+      </w:r>
+      <w:r>
+        <w:rPr>
+          <w:rFonts w:eastAsia="Calibri" w:cs="" w:cstheme="minorBidi" w:eastAsiaTheme="minorHAnsi"/>
+          <w:b w:val="false"/>
+          <w:bCs w:val="false"/>
+          <w:color w:val="auto"/>
+          <w:kern w:val="0"/>
+          <w:sz w:val="22"/>
+          <w:szCs w:val="22"/>
+          <w:lang w:val="ro-RO" w:eastAsia="en-US" w:bidi="ar-SA"/>
+        </w:rPr>
+        <w:t xml:space="preserve"> lui drept o eroare.</w:t>
+      </w:r>
+    </w:p>
+    <w:p>
+      <w:pPr>
+        <w:pStyle w:val="Normal"/>
+        <w:spacing w:lineRule="auto" w:line="240" w:before="0" w:after="240"/>
+        <w:rPr>
+          <w:b w:val="false"/>
+          <w:b w:val="false"/>
+          <w:bCs w:val="false"/>
+          <w:lang w:val="ro-RO"/>
+        </w:rPr>
+      </w:pPr>
+      <w:r>
+        <w:rPr/>
+      </w:r>
+    </w:p>
+    <w:p>
+      <w:pPr>
+        <w:pStyle w:val="Normal"/>
+        <w:spacing w:lineRule="auto" w:line="240" w:before="0" w:after="240"/>
+        <w:rPr>
+          <w:rFonts w:eastAsia="Calibri" w:cs="" w:cstheme="minorBidi" w:eastAsiaTheme="minorHAnsi"/>
+          <w:color w:val="auto"/>
+          <w:kern w:val="0"/>
+          <w:sz w:val="22"/>
+          <w:szCs w:val="22"/>
+          <w:lang w:val="ro-RO" w:eastAsia="en-US" w:bidi="ar-SA"/>
+        </w:rPr>
+      </w:pPr>
+      <w:r>
+        <w:rPr>
+          <w:b/>
+          <w:bCs/>
+        </w:rPr>
+      </w:r>
+      <w:r>
+        <w:br w:type="page"/>
+      </w:r>
+    </w:p>
+    <w:p>
+      <w:pPr>
+        <w:pStyle w:val="Normal"/>
+        <w:spacing w:lineRule="auto" w:line="240" w:before="0" w:after="240"/>
+        <w:rPr>
           <w:b/>
           <w:b/>
           <w:bCs/>
-          <w:sz w:val="24"/>
-          <w:szCs w:val="24"/>
-          <w:lang w:val="ro-RO"/>
-        </w:rPr>
-      </w:pPr>
-      <w:r>
-        <w:rPr>
-          <w:rFonts w:cs="Times New Roman" w:ascii="Times New Roman" w:hAnsi="Times New Roman"/>
+        </w:rPr>
+      </w:pPr>
+      <w:r>
+        <w:rPr>
+          <w:rFonts w:eastAsia="Calibri" w:cs="" w:cstheme="minorBidi" w:eastAsiaTheme="minorHAnsi"/>
           <w:b/>
           <w:bCs/>
-          <w:sz w:val="24"/>
-          <w:szCs w:val="24"/>
+          <w:color w:val="auto"/>
+          <w:kern w:val="0"/>
+          <w:sz w:val="22"/>
+          <w:szCs w:val="22"/>
+          <w:lang w:val="ro-RO" w:eastAsia="en-US" w:bidi="ar-SA"/>
+        </w:rPr>
+        <w:t>Exemple de comunicații CoAP</w:t>
+      </w:r>
+    </w:p>
+    <w:p>
+      <w:pPr>
+        <w:pStyle w:val="Normal"/>
+        <w:spacing w:lineRule="auto" w:line="240" w:before="0" w:after="240"/>
+        <w:jc w:val="center"/>
+        <w:rPr>
+          <w:b w:val="false"/>
+          <w:b w:val="false"/>
+          <w:bCs w:val="false"/>
+        </w:rPr>
+      </w:pPr>
+      <w:r>
+        <w:rPr>
+          <w:rFonts w:eastAsia="Calibri" w:cs="" w:cstheme="minorBidi" w:eastAsiaTheme="minorHAnsi"/>
+          <w:b w:val="false"/>
+          <w:bCs w:val="false"/>
+          <w:color w:val="auto"/>
+          <w:kern w:val="0"/>
+          <w:sz w:val="22"/>
+          <w:szCs w:val="22"/>
+          <w:lang w:val="ro-RO" w:eastAsia="en-US" w:bidi="ar-SA"/>
+        </w:rPr>
+        <w:t>Răspuns într-un mesaj separat (vom utiliza pentru metoda SEARCH)</w:t>
+      </w:r>
+    </w:p>
+    <w:p>
+      <w:pPr>
+        <w:pStyle w:val="Normal"/>
+        <w:spacing w:lineRule="auto" w:line="240" w:before="0" w:after="240"/>
+        <w:jc w:val="center"/>
+        <w:rPr>
+          <w:b w:val="false"/>
+          <w:b w:val="false"/>
+          <w:bCs w:val="false"/>
+        </w:rPr>
+      </w:pPr>
+      <w:r>
+        <w:drawing>
+          <wp:anchor behindDoc="0" distT="0" distB="0" distL="0" distR="0" simplePos="0" locked="0" layoutInCell="0" allowOverlap="1" relativeHeight="5">
+            <wp:simplePos x="0" y="0"/>
+            <wp:positionH relativeFrom="column">
+              <wp:align>center</wp:align>
+            </wp:positionH>
+            <wp:positionV relativeFrom="paragraph">
+              <wp:posOffset>635</wp:posOffset>
+            </wp:positionV>
+            <wp:extent cx="5381625" cy="3162300"/>
+            <wp:effectExtent l="0" t="0" r="0" b="0"/>
+            <wp:wrapTopAndBottom/>
+            <wp:docPr id="4" name="Image4" descr=""/>
+            <wp:cNvGraphicFramePr>
+              <a:graphicFrameLocks xmlns:a="http://schemas.openxmlformats.org/drawingml/2006/main" noChangeAspect="1"/>
+            </wp:cNvGraphicFramePr>
+            <a:graphic xmlns:a="http://schemas.openxmlformats.org/drawingml/2006/main">
+              <a:graphicData uri="http://schemas.openxmlformats.org/drawingml/2006/picture">
+                <pic:pic xmlns:pic="http://schemas.openxmlformats.org/drawingml/2006/picture">
+                  <pic:nvPicPr>
+                    <pic:cNvPr id="4" name="Image4" descr=""/>
+                    <pic:cNvPicPr>
+                      <a:picLocks noChangeAspect="1" noChangeArrowheads="1"/>
+                    </pic:cNvPicPr>
+                  </pic:nvPicPr>
+                  <pic:blipFill>
+                    <a:blip r:embed="rId5"/>
+                    <a:stretch>
+                      <a:fillRect/>
+                    </a:stretch>
+                  </pic:blipFill>
+                  <pic:spPr bwMode="auto">
+                    <a:xfrm>
+                      <a:off x="0" y="0"/>
+                      <a:ext cx="5381625" cy="3162300"/>
+                    </a:xfrm>
+                    <a:prstGeom prst="rect">
+                      <a:avLst/>
+                    </a:prstGeom>
+                  </pic:spPr>
+                </pic:pic>
+              </a:graphicData>
+            </a:graphic>
+          </wp:anchor>
+        </w:drawing>
+      </w:r>
+      <w:r>
+        <w:rPr>
+          <w:rFonts w:eastAsia="Calibri" w:cs="" w:cstheme="minorBidi" w:eastAsiaTheme="minorHAnsi"/>
+          <w:b w:val="false"/>
+          <w:bCs w:val="false"/>
+          <w:color w:val="auto"/>
+          <w:kern w:val="0"/>
+          <w:sz w:val="22"/>
+          <w:szCs w:val="22"/>
+          <w:lang w:val="ro-RO" w:eastAsia="en-US" w:bidi="ar-SA"/>
+        </w:rPr>
+        <w:t>Retransmiterea cererilor de tip Confirmable</w:t>
+      </w:r>
+    </w:p>
+    <w:p>
+      <w:pPr>
+        <w:pStyle w:val="Normal"/>
+        <w:spacing w:lineRule="auto" w:line="240" w:before="0" w:after="240"/>
+        <w:rPr>
+          <w:rFonts w:eastAsia="Calibri" w:cs="" w:cstheme="minorBidi" w:eastAsiaTheme="minorHAnsi"/>
+          <w:color w:val="auto"/>
+          <w:kern w:val="0"/>
+          <w:sz w:val="22"/>
+          <w:szCs w:val="22"/>
+          <w:lang w:val="ro-RO" w:eastAsia="en-US" w:bidi="ar-SA"/>
+        </w:rPr>
+      </w:pPr>
+      <w:r>
+        <w:rPr>
+          <w:b/>
+          <w:bCs/>
+        </w:rPr>
+        <w:drawing>
+          <wp:anchor behindDoc="0" distT="0" distB="0" distL="0" distR="0" simplePos="0" locked="0" layoutInCell="0" allowOverlap="1" relativeHeight="6">
+            <wp:simplePos x="0" y="0"/>
+            <wp:positionH relativeFrom="column">
+              <wp:align>center</wp:align>
+            </wp:positionH>
+            <wp:positionV relativeFrom="paragraph">
+              <wp:posOffset>635</wp:posOffset>
+            </wp:positionV>
+            <wp:extent cx="4885055" cy="3481070"/>
+            <wp:effectExtent l="0" t="0" r="0" b="0"/>
+            <wp:wrapTopAndBottom/>
+            <wp:docPr id="5" name="Image5" descr=""/>
+            <wp:cNvGraphicFramePr>
+              <a:graphicFrameLocks xmlns:a="http://schemas.openxmlformats.org/drawingml/2006/main" noChangeAspect="1"/>
+            </wp:cNvGraphicFramePr>
+            <a:graphic xmlns:a="http://schemas.openxmlformats.org/drawingml/2006/main">
+              <a:graphicData uri="http://schemas.openxmlformats.org/drawingml/2006/picture">
+                <pic:pic xmlns:pic="http://schemas.openxmlformats.org/drawingml/2006/picture">
+                  <pic:nvPicPr>
+                    <pic:cNvPr id="5" name="Image5" descr=""/>
+                    <pic:cNvPicPr>
+                      <a:picLocks noChangeAspect="1" noChangeArrowheads="1"/>
+                    </pic:cNvPicPr>
+                  </pic:nvPicPr>
+                  <pic:blipFill>
+                    <a:blip r:embed="rId6"/>
+                    <a:stretch>
+                      <a:fillRect/>
+                    </a:stretch>
+                  </pic:blipFill>
+                  <pic:spPr bwMode="auto">
+                    <a:xfrm>
+                      <a:off x="0" y="0"/>
+                      <a:ext cx="4885055" cy="3481070"/>
+                    </a:xfrm>
+                    <a:prstGeom prst="rect">
+                      <a:avLst/>
+                    </a:prstGeom>
+                  </pic:spPr>
+                </pic:pic>
+              </a:graphicData>
+            </a:graphic>
+          </wp:anchor>
+        </w:drawing>
+      </w:r>
+      <w:r>
+        <w:br w:type="page"/>
+      </w:r>
+    </w:p>
+    <w:p>
+      <w:pPr>
+        <w:pStyle w:val="Normal"/>
+        <w:spacing w:lineRule="auto" w:line="240" w:before="0" w:after="240"/>
+        <w:jc w:val="center"/>
+        <w:rPr>
+          <w:b w:val="false"/>
+          <w:b w:val="false"/>
+          <w:bCs w:val="false"/>
+          <w:lang w:val="ro-RO"/>
+        </w:rPr>
+      </w:pPr>
+      <w:r>
+        <w:rPr>
+          <w:rFonts w:cs="Times New Roman" w:ascii="Times New Roman" w:hAnsi="Times New Roman"/>
+          <w:b/>
+          <w:bCs/>
+          <w:sz w:val="28"/>
+          <w:szCs w:val="28"/>
           <w:lang w:val="ro-RO"/>
         </w:rPr>
         <w:t>Scopul proiectului</w:t>
@@ -3284,62 +3718,88 @@
           <w:szCs w:val="24"/>
           <w:lang w:val="ro-RO"/>
         </w:rPr>
-        <w:t xml:space="preserve">. </w:t>
-      </w:r>
-      <w:r>
-        <w:rPr>
-          <w:rFonts w:cs="Times New Roman" w:ascii="Times New Roman" w:hAnsi="Times New Roman"/>
-          <w:b w:val="false"/>
-          <w:bCs w:val="false"/>
-          <w:sz w:val="24"/>
-          <w:szCs w:val="24"/>
-          <w:lang w:val="ro-RO"/>
-        </w:rPr>
-        <w:t xml:space="preserve">În plus, vom expanda codurile de cereri CoAP prin metoda nouă 0.08 </w:t>
-      </w:r>
-      <w:r>
-        <w:rPr>
-          <w:rFonts w:cs="Times New Roman" w:ascii="Times New Roman" w:hAnsi="Times New Roman"/>
-          <w:b w:val="false"/>
-          <w:bCs w:val="false"/>
-          <w:sz w:val="24"/>
-          <w:szCs w:val="24"/>
-          <w:lang w:val="ro-RO"/>
-        </w:rPr>
-        <w:t>(</w:t>
-      </w:r>
-      <w:r>
-        <w:rPr>
-          <w:rFonts w:cs="Times New Roman" w:ascii="Times New Roman" w:hAnsi="Times New Roman"/>
-          <w:b w:val="false"/>
-          <w:bCs w:val="false"/>
-          <w:sz w:val="24"/>
-          <w:szCs w:val="24"/>
-          <w:lang w:val="ro-RO"/>
-        </w:rPr>
-        <w:t>SEARCH</w:t>
-      </w:r>
-      <w:r>
-        <w:rPr>
-          <w:rFonts w:cs="Times New Roman" w:ascii="Times New Roman" w:hAnsi="Times New Roman"/>
-          <w:b w:val="false"/>
-          <w:bCs w:val="false"/>
-          <w:sz w:val="24"/>
-          <w:szCs w:val="24"/>
-          <w:lang w:val="ro-RO"/>
-        </w:rPr>
-        <w:t>)</w:t>
-      </w:r>
-      <w:r>
-        <w:rPr>
-          <w:rFonts w:cs="Times New Roman" w:ascii="Times New Roman" w:hAnsi="Times New Roman"/>
-          <w:b w:val="false"/>
-          <w:bCs w:val="false"/>
-          <w:sz w:val="24"/>
-          <w:szCs w:val="24"/>
-          <w:lang w:val="ro-RO"/>
-        </w:rPr>
-        <w:t>, care va realiza o căutare din directorul curent și va returna fișierele / directoarele găsite.</w:t>
+        <w:t xml:space="preserve">. În plus, vom expanda </w:t>
+      </w:r>
+      <w:r>
+        <w:rPr>
+          <w:rFonts w:eastAsia="Calibri" w:cs="Times New Roman" w:ascii="Times New Roman" w:hAnsi="Times New Roman" w:eastAsiaTheme="minorHAnsi"/>
+          <w:b w:val="false"/>
+          <w:bCs w:val="false"/>
+          <w:color w:val="auto"/>
+          <w:kern w:val="0"/>
+          <w:sz w:val="24"/>
+          <w:szCs w:val="24"/>
+          <w:lang w:val="ro-RO" w:eastAsia="en-US" w:bidi="ar-SA"/>
+        </w:rPr>
+        <w:t>metodele</w:t>
+      </w:r>
+      <w:r>
+        <w:rPr>
+          <w:rFonts w:cs="Times New Roman" w:ascii="Times New Roman" w:hAnsi="Times New Roman"/>
+          <w:b w:val="false"/>
+          <w:bCs w:val="false"/>
+          <w:sz w:val="24"/>
+          <w:szCs w:val="24"/>
+          <w:lang w:val="ro-RO"/>
+        </w:rPr>
+        <w:t xml:space="preserve"> CoAP prin metoda nouă 0.08 (SEARCH), care va realiza o căutare din directorul curent și va returna fișierele / directoarele găsite.</w:t>
+      </w:r>
+    </w:p>
+    <w:p>
+      <w:pPr>
+        <w:pStyle w:val="Normal"/>
+        <w:spacing w:lineRule="auto" w:line="240" w:before="0" w:after="240"/>
+        <w:rPr>
+          <w:lang w:val="ro-RO"/>
+        </w:rPr>
+      </w:pPr>
+      <w:r>
+        <w:rPr>
+          <w:rFonts w:cs="Times New Roman" w:ascii="Times New Roman" w:hAnsi="Times New Roman"/>
+          <w:b w:val="false"/>
+          <w:bCs w:val="false"/>
+          <w:sz w:val="24"/>
+          <w:szCs w:val="24"/>
+          <w:lang w:val="ro-RO"/>
+        </w:rPr>
+        <w:t xml:space="preserve">Pentru </w:t>
+      </w:r>
+      <w:r>
+        <w:rPr>
+          <w:rFonts w:eastAsia="Calibri" w:cs="Times New Roman" w:ascii="Times New Roman" w:hAnsi="Times New Roman" w:eastAsiaTheme="minorHAnsi"/>
+          <w:b w:val="false"/>
+          <w:bCs w:val="false"/>
+          <w:color w:val="auto"/>
+          <w:kern w:val="0"/>
+          <w:sz w:val="24"/>
+          <w:szCs w:val="24"/>
+          <w:lang w:val="ro-RO" w:eastAsia="en-US" w:bidi="ar-SA"/>
+        </w:rPr>
+        <w:t>metoda</w:t>
+      </w:r>
+      <w:r>
+        <w:rPr>
+          <w:rFonts w:cs="Times New Roman" w:ascii="Times New Roman" w:hAnsi="Times New Roman"/>
+          <w:b w:val="false"/>
+          <w:bCs w:val="false"/>
+          <w:sz w:val="24"/>
+          <w:szCs w:val="24"/>
+          <w:lang w:val="ro-RO"/>
+        </w:rPr>
+        <w:t xml:space="preserve"> SEARCH, este posibil </w:t>
+      </w:r>
+      <w:r>
+        <w:rPr>
+          <w:rFonts w:eastAsia="Calibri" w:cs="Times New Roman" w:ascii="Times New Roman" w:hAnsi="Times New Roman" w:eastAsiaTheme="minorHAnsi"/>
+          <w:b w:val="false"/>
+          <w:bCs w:val="false"/>
+          <w:color w:val="auto"/>
+          <w:kern w:val="0"/>
+          <w:sz w:val="24"/>
+          <w:szCs w:val="24"/>
+          <w:lang w:val="ro-RO" w:eastAsia="en-US" w:bidi="ar-SA"/>
+        </w:rPr>
+        <w:t>ca durata de căutare să fie mai mare decât timpul acceptabil pentru a returna un răspuns în mesajul Acknowledge. Pentru a rezolva această situație, vom trimite un răspuns ACK gol, și ulterior vom transmite un răspuns confirmabil pentru a transmite rezultatul căutării.</w:t>
       </w:r>
     </w:p>
     <w:p>
@@ -3432,18 +3892,7 @@
           <w:szCs w:val="24"/>
           <w:lang w:val="ro-RO"/>
         </w:rPr>
-        <w:t>C</w:t>
-      </w:r>
-      <w:r>
-        <w:rPr>
-          <w:rFonts w:cs="Times New Roman" w:ascii="Times New Roman" w:hAnsi="Times New Roman"/>
-          <w:b w:val="false"/>
-          <w:bCs w:val="false"/>
-          <w:sz w:val="24"/>
-          <w:szCs w:val="24"/>
-          <w:lang w:val="ro-RO"/>
-        </w:rPr>
-        <w:t>omunicația client-server va fi logată într-un fișier</w:t>
+        <w:t>Comunicația client-server va fi logată într-un fișier</w:t>
       </w:r>
     </w:p>
     <w:p>
@@ -3538,7 +3987,7 @@
         <w:spacing w:lineRule="auto" w:line="240" w:before="0" w:after="240"/>
         <w:rPr/>
       </w:pPr>
-      <w:hyperlink r:id="rId5">
+      <w:hyperlink r:id="rId7">
         <w:r>
           <w:rPr>
             <w:rStyle w:val="InternetLink"/>
@@ -3591,12 +4040,61 @@
         <w:spacing w:lineRule="auto" w:line="240" w:before="0" w:after="240"/>
         <w:rPr/>
       </w:pPr>
-      <w:hyperlink r:id="rId6">
+      <w:hyperlink r:id="rId8">
         <w:r>
           <w:rPr>
             <w:rStyle w:val="InternetLink"/>
           </w:rPr>
           <w:t>Python Sockets Module Documentation</w:t>
+        </w:r>
+      </w:hyperlink>
+    </w:p>
+    <w:p>
+      <w:pPr>
+        <w:pStyle w:val="Normal"/>
+        <w:spacing w:lineRule="auto" w:line="240" w:before="0" w:after="240"/>
+        <w:rPr/>
+      </w:pPr>
+      <w:r>
+        <w:fldChar w:fldCharType="begin"/>
+      </w:r>
+      <w:r>
+        <w:rPr>
+          <w:rStyle w:val="InternetLink"/>
+        </w:rPr>
+        <w:instrText> HYPERLINK "https://www.rfc-editor.org/rfc/rfc7252" \l "section-12.2"</w:instrText>
+      </w:r>
+      <w:r>
+        <w:rPr>
+          <w:rStyle w:val="InternetLink"/>
+        </w:rPr>
+        <w:fldChar w:fldCharType="separate"/>
+      </w:r>
+      <w:r>
+        <w:rPr>
+          <w:rStyle w:val="InternetLink"/>
+        </w:rPr>
+        <w:t>RFC 7252 The Constrained Application Protocol (CoAP). 12.2. CoAP Option Numbers Registry</w:t>
+      </w:r>
+      <w:r>
+        <w:rPr>
+          <w:rStyle w:val="InternetLink"/>
+        </w:rPr>
+        <w:fldChar w:fldCharType="end"/>
+      </w:r>
+    </w:p>
+    <w:p>
+      <w:pPr>
+        <w:pStyle w:val="Normal"/>
+        <w:spacing w:lineRule="auto" w:line="240" w:before="0" w:after="240"/>
+        <w:rPr/>
+      </w:pPr>
+      <w:hyperlink r:id="rId9">
+        <w:r>
+          <w:rPr>
+            <w:rStyle w:val="InternetLink"/>
+          </w:rPr>
+          <w:t>Example of CoAP Confirmable Message (CON) exchange</w:t>
         </w:r>
       </w:hyperlink>
     </w:p>
@@ -4446,6 +4944,143 @@
   <w:abstractNum w:abstractNumId="7">
     <w:lvl w:ilvl="0">
       <w:start w:val="1"/>
+      <w:numFmt w:val="bullet"/>
+      <w:lvlText w:val=""/>
+      <w:lvlJc w:val="left"/>
+      <w:pPr>
+        <w:tabs>
+          <w:tab w:val="num" w:pos="720"/>
+        </w:tabs>
+        <w:ind w:left="720" w:hanging="360"/>
+      </w:pPr>
+      <w:rPr>
+        <w:rFonts w:ascii="Symbol" w:hAnsi="Symbol" w:cs="Symbol" w:hint="default"/>
+      </w:rPr>
+    </w:lvl>
+    <w:lvl w:ilvl="1">
+      <w:start w:val="1"/>
+      <w:numFmt w:val="bullet"/>
+      <w:lvlText w:val="◦"/>
+      <w:lvlJc w:val="left"/>
+      <w:pPr>
+        <w:tabs>
+          <w:tab w:val="num" w:pos="1080"/>
+        </w:tabs>
+        <w:ind w:left="1080" w:hanging="360"/>
+      </w:pPr>
+      <w:rPr>
+        <w:rFonts w:ascii="OpenSymbol" w:hAnsi="OpenSymbol" w:cs="OpenSymbol" w:hint="default"/>
+      </w:rPr>
+    </w:lvl>
+    <w:lvl w:ilvl="2">
+      <w:start w:val="1"/>
+      <w:numFmt w:val="bullet"/>
+      <w:lvlText w:val="▪"/>
+      <w:lvlJc w:val="left"/>
+      <w:pPr>
+        <w:tabs>
+          <w:tab w:val="num" w:pos="1440"/>
+        </w:tabs>
+        <w:ind w:left="1440" w:hanging="360"/>
+      </w:pPr>
+      <w:rPr>
+        <w:rFonts w:ascii="OpenSymbol" w:hAnsi="OpenSymbol" w:cs="OpenSymbol" w:hint="default"/>
+      </w:rPr>
+    </w:lvl>
+    <w:lvl w:ilvl="3">
+      <w:start w:val="1"/>
+      <w:numFmt w:val="bullet"/>
+      <w:lvlText w:val=""/>
+      <w:lvlJc w:val="left"/>
+      <w:pPr>
+        <w:tabs>
+          <w:tab w:val="num" w:pos="1800"/>
+        </w:tabs>
+        <w:ind w:left="1800" w:hanging="360"/>
+      </w:pPr>
+      <w:rPr>
+        <w:rFonts w:ascii="Symbol" w:hAnsi="Symbol" w:cs="Symbol" w:hint="default"/>
+      </w:rPr>
+    </w:lvl>
+    <w:lvl w:ilvl="4">
+      <w:start w:val="1"/>
+      <w:numFmt w:val="bullet"/>
+      <w:lvlText w:val="◦"/>
+      <w:lvlJc w:val="left"/>
+      <w:pPr>
+        <w:tabs>
+          <w:tab w:val="num" w:pos="2160"/>
+        </w:tabs>
+        <w:ind w:left="2160" w:hanging="360"/>
+      </w:pPr>
+      <w:rPr>
+        <w:rFonts w:ascii="OpenSymbol" w:hAnsi="OpenSymbol" w:cs="OpenSymbol" w:hint="default"/>
+      </w:rPr>
+    </w:lvl>
+    <w:lvl w:ilvl="5">
+      <w:start w:val="1"/>
+      <w:numFmt w:val="bullet"/>
+      <w:lvlText w:val="▪"/>
+      <w:lvlJc w:val="left"/>
+      <w:pPr>
+        <w:tabs>
+          <w:tab w:val="num" w:pos="2520"/>
+        </w:tabs>
+        <w:ind w:left="2520" w:hanging="360"/>
+      </w:pPr>
+      <w:rPr>
+        <w:rFonts w:ascii="OpenSymbol" w:hAnsi="OpenSymbol" w:cs="OpenSymbol" w:hint="default"/>
+      </w:rPr>
+    </w:lvl>
+    <w:lvl w:ilvl="6">
+      <w:start w:val="1"/>
+      <w:numFmt w:val="bullet"/>
+      <w:lvlText w:val=""/>
+      <w:lvlJc w:val="left"/>
+      <w:pPr>
+        <w:tabs>
+          <w:tab w:val="num" w:pos="2880"/>
+        </w:tabs>
+        <w:ind w:left="2880" w:hanging="360"/>
+      </w:pPr>
+      <w:rPr>
+        <w:rFonts w:ascii="Symbol" w:hAnsi="Symbol" w:cs="Symbol" w:hint="default"/>
+      </w:rPr>
+    </w:lvl>
+    <w:lvl w:ilvl="7">
+      <w:start w:val="1"/>
+      <w:numFmt w:val="bullet"/>
+      <w:lvlText w:val="◦"/>
+      <w:lvlJc w:val="left"/>
+      <w:pPr>
+        <w:tabs>
+          <w:tab w:val="num" w:pos="3240"/>
+        </w:tabs>
+        <w:ind w:left="3240" w:hanging="360"/>
+      </w:pPr>
+      <w:rPr>
+        <w:rFonts w:ascii="OpenSymbol" w:hAnsi="OpenSymbol" w:cs="OpenSymbol" w:hint="default"/>
+      </w:rPr>
+    </w:lvl>
+    <w:lvl w:ilvl="8">
+      <w:start w:val="1"/>
+      <w:numFmt w:val="bullet"/>
+      <w:lvlText w:val="▪"/>
+      <w:lvlJc w:val="left"/>
+      <w:pPr>
+        <w:tabs>
+          <w:tab w:val="num" w:pos="3600"/>
+        </w:tabs>
+        <w:ind w:left="3600" w:hanging="360"/>
+      </w:pPr>
+      <w:rPr>
+        <w:rFonts w:ascii="OpenSymbol" w:hAnsi="OpenSymbol" w:cs="OpenSymbol" w:hint="default"/>
+      </w:rPr>
+    </w:lvl>
+  </w:abstractNum>
+  <w:abstractNum w:abstractNumId="8">
+    <w:lvl w:ilvl="0">
+      <w:start w:val="1"/>
       <w:numFmt w:val="none"/>
       <w:suff w:val="nothing"/>
       <w:lvlText w:val=""/>
@@ -4582,6 +5217,9 @@
   </w:num>
   <w:num w:numId="7">
     <w:abstractNumId w:val="7"/>
+  </w:num>
+  <w:num w:numId="8">
+    <w:abstractNumId w:val="8"/>
   </w:num>
 </w:numbering>
 </file>

</xml_diff>